<commit_message>
Fix brief part 2
</commit_message>
<xml_diff>
--- a/ressources/Part_2.docx
+++ b/ressources/Part_2.docx
@@ -354,12 +354,16 @@
         </w:numPr>
       </w:pPr>
       <w:r>
+        <w:rPr>
+          <w:strike/>
+        </w:rPr>
         <w:t xml:space="preserve">Implémenter une page </w:t>
       </w:r>
       <w:r>
         <w:rPr>
           <w:b/>
           <w:bCs/>
+          <w:strike/>
         </w:rPr>
         <w:t>table</w:t>
       </w:r>
@@ -367,19 +371,27 @@
         <w:rPr>
           <w:b/>
           <w:bCs/>
+          <w:strike/>
         </w:rPr>
         <w:t>.html</w:t>
       </w:r>
       <w:r>
+        <w:rPr>
+          <w:strike/>
+        </w:rPr>
         <w:t xml:space="preserve"> </w:t>
       </w:r>
       <w:r>
+        <w:rPr>
+          <w:strike/>
+        </w:rPr>
         <w:t xml:space="preserve">avec son script </w:t>
       </w:r>
       <w:r>
         <w:rPr>
           <w:b/>
           <w:bCs/>
+          <w:strike/>
         </w:rPr>
         <w:t>table.js</w:t>
       </w:r>
@@ -397,14 +409,21 @@
           <w:ilvl w:val="1"/>
           <w:numId w:val="10"/>
         </w:numPr>
-      </w:pPr>
-      <w:r>
+        <w:rPr>
+          <w:strike/>
+        </w:rPr>
+      </w:pPr>
+      <w:r>
+        <w:rPr>
+          <w:strike/>
+        </w:rPr>
         <w:t xml:space="preserve">Le titre du document : </w:t>
       </w:r>
       <w:r>
         <w:rPr>
           <w:i/>
           <w:iCs/>
+          <w:strike/>
         </w:rPr>
         <w:t xml:space="preserve">Eu - HTML table </w:t>
       </w:r>
@@ -413,6 +432,7 @@
         <w:rPr>
           <w:i/>
           <w:iCs/>
+          <w:strike/>
         </w:rPr>
         <w:t>presentation</w:t>
       </w:r>
@@ -425,24 +445,40 @@
           <w:ilvl w:val="1"/>
           <w:numId w:val="10"/>
         </w:numPr>
-      </w:pPr>
-      <w:r>
+        <w:rPr>
+          <w:strike/>
+        </w:rPr>
+      </w:pPr>
+      <w:r>
+        <w:rPr>
+          <w:strike/>
+        </w:rPr>
         <w:t xml:space="preserve">Le lien </w:t>
       </w:r>
       <w:r>
         <w:rPr>
           <w:i/>
           <w:iCs/>
+          <w:strike/>
         </w:rPr>
         <w:t>Table</w:t>
       </w:r>
       <w:r>
+        <w:rPr>
+          <w:strike/>
+        </w:rPr>
         <w:t xml:space="preserve"> ajouté dans le menu doit indiqu</w:t>
       </w:r>
       <w:r>
+        <w:rPr>
+          <w:strike/>
+        </w:rPr>
         <w:t>er</w:t>
       </w:r>
       <w:r>
+        <w:rPr>
+          <w:strike/>
+        </w:rPr>
         <w:t xml:space="preserve"> qu’il est actif quand on se trouve sur la page</w:t>
       </w:r>
     </w:p>
@@ -453,14 +489,26 @@
           <w:ilvl w:val="1"/>
           <w:numId w:val="10"/>
         </w:numPr>
-      </w:pPr>
-      <w:r>
+        <w:rPr>
+          <w:strike/>
+        </w:rPr>
+      </w:pPr>
+      <w:r>
+        <w:rPr>
+          <w:strike/>
+        </w:rPr>
         <w:t>Représentation des pays avec un ensemble d’informations sur chacun des pays dan</w:t>
       </w:r>
       <w:r>
+        <w:rPr>
+          <w:strike/>
+        </w:rPr>
         <w:t>s</w:t>
       </w:r>
       <w:r>
+        <w:rPr>
+          <w:strike/>
+        </w:rPr>
         <w:t xml:space="preserve"> un tableau HTML</w:t>
       </w:r>
     </w:p>
@@ -471,8 +519,14 @@
           <w:ilvl w:val="1"/>
           <w:numId w:val="10"/>
         </w:numPr>
-      </w:pPr>
-      <w:r>
+        <w:rPr>
+          <w:strike/>
+        </w:rPr>
+      </w:pPr>
+      <w:r>
+        <w:rPr>
+          <w:strike/>
+        </w:rPr>
         <w:t>Le fond d’une ligne du tableau change de couleur quand on passe le pointeur de la souris dessus</w:t>
       </w:r>
     </w:p>
@@ -483,8 +537,14 @@
           <w:ilvl w:val="1"/>
           <w:numId w:val="10"/>
         </w:numPr>
-      </w:pPr>
-      <w:r>
+        <w:rPr>
+          <w:strike/>
+        </w:rPr>
+      </w:pPr>
+      <w:r>
+        <w:rPr>
+          <w:strike/>
+        </w:rPr>
         <w:t>Le tableau doit être responsive avec un ascenseur horizontal</w:t>
       </w:r>
     </w:p>
@@ -495,8 +555,14 @@
           <w:ilvl w:val="1"/>
           <w:numId w:val="10"/>
         </w:numPr>
-      </w:pPr>
-      <w:r>
+        <w:rPr>
+          <w:strike/>
+        </w:rPr>
+      </w:pPr>
+      <w:r>
+        <w:rPr>
+          <w:strike/>
+        </w:rPr>
         <w:t>On doit y retrouver, dans l’ordre des colonnes :</w:t>
       </w:r>
     </w:p>
@@ -507,8 +573,14 @@
           <w:ilvl w:val="2"/>
           <w:numId w:val="10"/>
         </w:numPr>
-      </w:pPr>
-      <w:r>
+        <w:rPr>
+          <w:strike/>
+        </w:rPr>
+      </w:pPr>
+      <w:r>
+        <w:rPr>
+          <w:strike/>
+        </w:rPr>
         <w:t>Le nom officiel du pays</w:t>
       </w:r>
     </w:p>
@@ -519,8 +591,14 @@
           <w:ilvl w:val="2"/>
           <w:numId w:val="10"/>
         </w:numPr>
-      </w:pPr>
-      <w:r>
+        <w:rPr>
+          <w:strike/>
+        </w:rPr>
+      </w:pPr>
+      <w:r>
+        <w:rPr>
+          <w:strike/>
+        </w:rPr>
         <w:t>La superficie</w:t>
       </w:r>
     </w:p>
@@ -531,8 +609,14 @@
           <w:ilvl w:val="2"/>
           <w:numId w:val="10"/>
         </w:numPr>
-      </w:pPr>
-      <w:r>
+        <w:rPr>
+          <w:strike/>
+        </w:rPr>
+      </w:pPr>
+      <w:r>
+        <w:rPr>
+          <w:strike/>
+        </w:rPr>
         <w:t>Le nombre d’habitants</w:t>
       </w:r>
     </w:p>
@@ -543,11 +627,20 @@
           <w:ilvl w:val="2"/>
           <w:numId w:val="10"/>
         </w:numPr>
-      </w:pPr>
-      <w:r>
+        <w:rPr>
+          <w:strike/>
+        </w:rPr>
+      </w:pPr>
+      <w:r>
+        <w:rPr>
+          <w:strike/>
+        </w:rPr>
         <w:t>Le nom de la capital</w:t>
       </w:r>
       <w:r>
+        <w:rPr>
+          <w:strike/>
+        </w:rPr>
         <w:t>e</w:t>
       </w:r>
     </w:p>
@@ -558,42 +651,39 @@
           <w:ilvl w:val="1"/>
           <w:numId w:val="10"/>
         </w:numPr>
-      </w:pPr>
-      <w:r>
-        <w:t>S</w:t>
-      </w:r>
-      <w:r>
-        <w:t xml:space="preserve">auvegarder le JSON dans un fichier </w:t>
+        <w:rPr>
+          <w:strike/>
+        </w:rPr>
+      </w:pPr>
+      <w:r>
+        <w:rPr>
+          <w:strike/>
+        </w:rPr>
+        <w:t xml:space="preserve">Sauvegarder le JSON dans un fichier </w:t>
       </w:r>
       <w:proofErr w:type="spellStart"/>
+      <w:proofErr w:type="gramStart"/>
       <w:r>
         <w:rPr>
           <w:b/>
           <w:bCs/>
-        </w:rPr>
-        <w:t>table</w:t>
-      </w:r>
-      <w:r>
-        <w:rPr>
-          <w:b/>
-          <w:bCs/>
-        </w:rPr>
-        <w:t>.json</w:t>
+          <w:strike/>
+        </w:rPr>
+        <w:t>table.json</w:t>
       </w:r>
       <w:proofErr w:type="spellEnd"/>
-      <w:r>
-        <w:t xml:space="preserve"> et l’ajouter dans </w:t>
-      </w:r>
-      <w:r>
-        <w:t>le</w:t>
-      </w:r>
-      <w:r>
-        <w:t xml:space="preserve"> sous-dossier </w:t>
+      <w:proofErr w:type="gramEnd"/>
+      <w:r>
+        <w:rPr>
+          <w:strike/>
+        </w:rPr>
+        <w:t xml:space="preserve"> et l’ajouter dans le sous-dossier </w:t>
       </w:r>
       <w:proofErr w:type="spellStart"/>
       <w:r>
         <w:rPr>
           <w:rFonts w:ascii="Courier New" w:hAnsi="Courier New" w:cs="Courier New"/>
+          <w:strike/>
           <w:sz w:val="20"/>
           <w:szCs w:val="20"/>
         </w:rPr>
@@ -601,6 +691,9 @@
       </w:r>
       <w:proofErr w:type="spellEnd"/>
       <w:r>
+        <w:rPr>
+          <w:strike/>
+        </w:rPr>
         <w:t xml:space="preserve"> du projet</w:t>
       </w:r>
     </w:p>
@@ -628,7 +721,15 @@
         </w:numPr>
       </w:pPr>
       <w:r>
-        <w:t>Le nom du pays et de la capitale ne doivent pas passer à la ligne quand on réduit la largeur de l’écran</w:t>
+        <w:t xml:space="preserve">Le nom du pays et de la capitale ne </w:t>
+      </w:r>
+      <w:proofErr w:type="gramStart"/>
+      <w:r>
+        <w:t>doivent</w:t>
+      </w:r>
+      <w:proofErr w:type="gramEnd"/>
+      <w:r>
+        <w:t xml:space="preserve"> pas passer à la ligne quand on réduit la largeur de l’écran</w:t>
       </w:r>
     </w:p>
     <w:p>

</xml_diff>